<commit_message>
end of day 12.01.2019
</commit_message>
<xml_diff>
--- a/generated/Gen-Desc.docx
+++ b/generated/Gen-Desc.docx
@@ -1523,61 +1523,37 @@
             <w:pPr>
               <w:keepLines/>
             </w:pPr>
-            <w:proofErr w:type="spellStart"/>
-            <w:r>
-              <w:rPr>
-                <w:b/>
-                <w:bCs/>
-                <w:i/>
-                <w:iCs/>
+            <w:r/>
+            <w:r>
+              <w:rPr>
+                <w:b/>
+                <w:i/>
               </w:rPr>
               <w:t>R</w:t>
             </w:r>
             <w:r>
               <w:rPr>
                 <w:b/>
-                <w:bCs/>
-                <w:i/>
-                <w:iCs/>
+                <w:i/>
                 <w:vertAlign w:val="subscript"/>
               </w:rPr>
               <w:t>l</w:t>
             </w:r>
-            <w:proofErr w:type="spellEnd"/>
-            <w:r>
-              <w:rPr>
-                <w:b/>
-                <w:bCs/>
-                <w:i/>
-                <w:iCs/>
-              </w:rPr>
-              <w:t xml:space="preserve"> </w:t>
-            </w:r>
-            <w:r>
-              <w:t xml:space="preserve">= </w:t>
-            </w:r>
-            <w:r>
-              <w:t>0.1</w:t>
-            </w:r>
-            <w:r>
-              <w:t>0</w:t>
-            </w:r>
-            <w:r>
-              <w:t xml:space="preserve"> </w:t>
-            </w:r>
-            <w:proofErr w:type="spellStart"/>
-            <w:r>
-              <w:t>kN</w:t>
-            </w:r>
-            <w:proofErr w:type="spellEnd"/>
-            <w:r>
-              <w:t>/m</w:t>
+            <w:r>
+              <w:t xml:space="preserve"> = </w:t>
+            </w:r>
+            <w:r>
+              <w:t>0.15</w:t>
+            </w:r>
+            <w:r>
+              <w:t xml:space="preserve"> kN/m</w:t>
             </w:r>
             <w:r>
               <w:rPr>
                 <w:vertAlign w:val="superscript"/>
               </w:rPr>
               <w:t>2</w:t>
+              <w:br/>
             </w:r>
           </w:p>
         </w:tc>
@@ -1624,59 +1600,37 @@
             <w:pPr>
               <w:keepLines/>
             </w:pPr>
-            <w:r>
-              <w:rPr>
-                <w:b/>
-                <w:bCs/>
-                <w:i/>
-                <w:iCs/>
+            <w:r/>
+            <w:r>
+              <w:rPr>
+                <w:b/>
+                <w:i/>
               </w:rPr>
               <w:t>D</w:t>
             </w:r>
             <w:r>
               <w:rPr>
                 <w:b/>
-                <w:bCs/>
-                <w:i/>
-                <w:iCs/>
+                <w:i/>
                 <w:vertAlign w:val="subscript"/>
               </w:rPr>
               <w:t>s</w:t>
             </w:r>
             <w:r>
-              <w:rPr>
-                <w:b/>
-                <w:bCs/>
-                <w:i/>
-                <w:iCs/>
-              </w:rPr>
-              <w:t xml:space="preserve"> </w:t>
-            </w:r>
-            <w:r>
-              <w:t xml:space="preserve">= </w:t>
-            </w:r>
-            <w:r>
-              <w:t>0.</w:t>
-            </w:r>
-            <w:r>
-              <w:t>05</w:t>
-            </w:r>
-            <w:r>
-              <w:t xml:space="preserve"> </w:t>
-            </w:r>
-            <w:proofErr w:type="spellStart"/>
-            <w:r>
-              <w:t>kN</w:t>
-            </w:r>
-            <w:proofErr w:type="spellEnd"/>
-            <w:r>
-              <w:t>/m</w:t>
+              <w:t xml:space="preserve"> = </w:t>
+            </w:r>
+            <w:r>
+              <w:t>0.05</w:t>
+            </w:r>
+            <w:r>
+              <w:t xml:space="preserve"> kN/m</w:t>
             </w:r>
             <w:r>
               <w:rPr>
                 <w:vertAlign w:val="superscript"/>
               </w:rPr>
               <w:t>2</w:t>
+              <w:br/>
             </w:r>
           </w:p>
         </w:tc>
@@ -1899,62 +1853,37 @@
             <w:pPr>
               <w:keepLines/>
             </w:pPr>
-            <w:r>
-              <w:rPr>
-                <w:b/>
-                <w:bCs/>
-                <w:i/>
-                <w:iCs/>
+            <w:r/>
+            <w:r>
+              <w:rPr>
+                <w:b/>
+                <w:i/>
               </w:rPr>
               <w:t>L</w:t>
             </w:r>
             <w:r>
               <w:rPr>
                 <w:b/>
-                <w:bCs/>
-                <w:i/>
-                <w:iCs/>
+                <w:i/>
                 <w:vertAlign w:val="subscript"/>
               </w:rPr>
               <w:t>o</w:t>
             </w:r>
             <w:r>
-              <w:rPr>
-                <w:b/>
-                <w:bCs/>
-                <w:i/>
-                <w:iCs/>
-              </w:rPr>
-              <w:t xml:space="preserve"> </w:t>
-            </w:r>
-            <w:r>
-              <w:t xml:space="preserve">= </w:t>
-            </w:r>
-            <w:r>
-              <w:t>0.6</w:t>
-            </w:r>
-            <w:r>
-              <w:t xml:space="preserve"> </w:t>
-            </w:r>
-            <w:proofErr w:type="spellStart"/>
-            <w:r>
-              <w:t>kN</w:t>
-            </w:r>
-            <w:proofErr w:type="spellEnd"/>
-            <w:r>
-              <w:t>/m</w:t>
+              <w:t xml:space="preserve"> = </w:t>
+            </w:r>
+            <w:r>
+              <w:t>1.00</w:t>
+            </w:r>
+            <w:r>
+              <w:t xml:space="preserve"> kN/m</w:t>
             </w:r>
             <w:r>
               <w:rPr>
                 <w:vertAlign w:val="superscript"/>
               </w:rPr>
               <w:t>2</w:t>
-            </w:r>
-            <w:r>
-              <w:t xml:space="preserve"> </w:t>
-            </w:r>
-            <w:r>
-              <w:t xml:space="preserve">  </w:t>
+              <w:br/>
             </w:r>
           </w:p>
         </w:tc>
@@ -2263,46 +2192,29 @@
               </w:tabs>
               <w:jc w:val="both"/>
             </w:pPr>
-            <w:r>
-              <w:t>Wind speed</w:t>
-            </w:r>
-            <w:r>
-              <w:rPr>
-                <w:b/>
-                <w:bCs/>
-                <w:i/>
-                <w:iCs/>
-              </w:rPr>
-              <w:t xml:space="preserve"> V </w:t>
-            </w:r>
-            <w:r>
-              <w:t>=</w:t>
-            </w:r>
-            <w:r>
-              <w:t xml:space="preserve"> </w:t>
-            </w:r>
-            <w:r>
-              <w:t>165</w:t>
-            </w:r>
-            <w:r>
-              <w:t xml:space="preserve"> km/</w:t>
-            </w:r>
-            <w:proofErr w:type="spellStart"/>
-            <w:r>
-              <w:t>hr</w:t>
-            </w:r>
-            <w:proofErr w:type="spellEnd"/>
-            <w:r>
-              <w:t xml:space="preserve"> (For </w:t>
-            </w:r>
-            <w:r>
-              <w:t>Al-</w:t>
-            </w:r>
-            <w:proofErr w:type="spellStart"/>
-            <w:r>
-              <w:t>Jauf</w:t>
-            </w:r>
-            <w:proofErr w:type="spellEnd"/>
+            <w:r/>
+            <w:r>
+              <w:t xml:space="preserve">Wind speed </w:t>
+            </w:r>
+            <w:r>
+              <w:rPr>
+                <w:b/>
+                <w:i/>
+              </w:rPr>
+              <w:t>V</w:t>
+            </w:r>
+            <w:r>
+              <w:t xml:space="preserve"> = </w:t>
+            </w:r>
+            <w:r>
+              <w:t>152</w:t>
+            </w:r>
+            <w:r>
+              <w:t xml:space="preserve"> km/hr (For </w:t>
+            </w:r>
+            <w:r>
+              <w:t>Yanbu</w:t>
+            </w:r>
             <w:r>
               <w:t xml:space="preserve"> as per client specs)</w:t>
             </w:r>
@@ -2322,38 +2234,23 @@
               </w:tabs>
               <w:jc w:val="both"/>
             </w:pPr>
-            <w:r>
-              <w:rPr>
-                <w:b/>
-                <w:bCs/>
-                <w:i/>
-                <w:iCs/>
-              </w:rPr>
-              <w:t xml:space="preserve">V </w:t>
-            </w:r>
-            <w:r>
-              <w:t xml:space="preserve">= </w:t>
-            </w:r>
-            <w:r>
-              <w:t>16</w:t>
-            </w:r>
-            <w:r>
-              <w:t>5</w:t>
-            </w:r>
-            <w:r>
-              <w:t xml:space="preserve"> k</w:t>
-            </w:r>
-            <w:r>
-              <w:t>m</w:t>
-            </w:r>
-            <w:r>
-              <w:t>/</w:t>
-            </w:r>
-            <w:proofErr w:type="spellStart"/>
-            <w:r>
-              <w:t>hr</w:t>
-            </w:r>
-            <w:proofErr w:type="spellEnd"/>
+            <w:r/>
+            <w:r>
+              <w:rPr>
+                <w:b/>
+                <w:i/>
+              </w:rPr>
+              <w:t>V</w:t>
+            </w:r>
+            <w:r>
+              <w:t xml:space="preserve"> = </w:t>
+            </w:r>
+            <w:r>
+              <w:t>152</w:t>
+            </w:r>
+            <w:r>
+              <w:t xml:space="preserve"> km/hr</w:t>
+            </w:r>
           </w:p>
           <w:p>
             <w:pPr>
@@ -2370,20 +2267,15 @@
                 <w:iCs/>
               </w:rPr>
             </w:pPr>
-            <w:r>
-              <w:t>= 45.83</w:t>
+            <w:r/>
+            <w:r>
+              <w:t xml:space="preserve">= </w:t>
+            </w:r>
+            <w:r>
+              <w:t>42.22</w:t>
             </w:r>
             <w:r>
               <w:t>m/s</w:t>
-            </w:r>
-            <w:r>
-              <w:rPr>
-                <w:b/>
-                <w:bCs/>
-                <w:i/>
-                <w:iCs/>
-              </w:rPr>
-              <w:t xml:space="preserve"> </w:t>
             </w:r>
           </w:p>
         </w:tc>

</xml_diff>

<commit_message>
load default wind design values
</commit_message>
<xml_diff>
--- a/generated/Gen-Desc.docx
+++ b/generated/Gen-Desc.docx
@@ -3668,9 +3668,190 @@
             <w:pPr>
               <w:keepLines/>
             </w:pPr>
-            <w:r>
-              <w:t>Enter x wind zones here</w:t>
-            </w:r>
+            <w:r/>
+            <w:r>
+              <w:rPr>
+                <w:u w:val="single"/>
+              </w:rPr>
+              <w:t>Wind along +X direction</w:t>
+              <w:br/>
+            </w:r>
+            <w:r>
+              <w:t xml:space="preserve">     Distance from the windward edge (≤0.5L)</w:t>
+              <w:br/>
+            </w:r>
+            <w:r>
+              <w:t xml:space="preserve">            Case A: C</w:t>
+            </w:r>
+            <w:r>
+              <w:rPr>
+                <w:vertAlign w:val="subscript"/>
+              </w:rPr>
+              <w:t>NW</w:t>
+            </w:r>
+            <w:r>
+              <w:t xml:space="preserve"> = </w:t>
+            </w:r>
+            <w:r>
+              <w:t xml:space="preserve"> [Zone:</w:t>
+            </w:r>
+            <w:r>
+              <w:t>]</w:t>
+              <w:br/>
+            </w:r>
+            <w:r>
+              <w:t xml:space="preserve">            Case B:  C</w:t>
+            </w:r>
+            <w:r>
+              <w:rPr>
+                <w:vertAlign w:val="subscript"/>
+              </w:rPr>
+              <w:t>NL</w:t>
+            </w:r>
+            <w:r>
+              <w:t xml:space="preserve"> = </w:t>
+            </w:r>
+            <w:r>
+              <w:t xml:space="preserve"> [Zone:</w:t>
+            </w:r>
+            <w:r>
+              <w:t>]</w:t>
+              <w:br/>
+            </w:r>
+            <w:r>
+              <w:t xml:space="preserve">     Distance from the windward edge (&gt;0.5L, ≤L)</w:t>
+              <w:br/>
+            </w:r>
+            <w:r>
+              <w:t xml:space="preserve">            Case A: C</w:t>
+            </w:r>
+            <w:r>
+              <w:rPr>
+                <w:vertAlign w:val="subscript"/>
+              </w:rPr>
+              <w:t>NW</w:t>
+            </w:r>
+            <w:r>
+              <w:t xml:space="preserve"> = </w:t>
+            </w:r>
+            <w:r>
+              <w:t xml:space="preserve"> [Zone:</w:t>
+            </w:r>
+            <w:r>
+              <w:t>]</w:t>
+              <w:br/>
+            </w:r>
+            <w:r>
+              <w:t xml:space="preserve">            Case B:  C</w:t>
+            </w:r>
+            <w:r>
+              <w:rPr>
+                <w:vertAlign w:val="subscript"/>
+              </w:rPr>
+              <w:t>NL</w:t>
+            </w:r>
+            <w:r>
+              <w:t xml:space="preserve"> = </w:t>
+            </w:r>
+            <w:r>
+              <w:t xml:space="preserve"> [Zone:</w:t>
+            </w:r>
+            <w:r>
+              <w:t>]</w:t>
+              <w:br/>
+            </w:r>
+            <w:r>
+              <w:rPr>
+                <w:u w:val="single"/>
+              </w:rPr>
+              <w:t>Wind along -X direction</w:t>
+              <w:br/>
+            </w:r>
+            <w:r>
+              <w:t xml:space="preserve">     Distance from the windward edge (≤0.5L)</w:t>
+              <w:br/>
+            </w:r>
+            <w:r>
+              <w:t xml:space="preserve">            Case A: C</w:t>
+            </w:r>
+            <w:r>
+              <w:rPr>
+                <w:vertAlign w:val="subscript"/>
+              </w:rPr>
+              <w:t>NW</w:t>
+            </w:r>
+            <w:r>
+              <w:t xml:space="preserve"> = </w:t>
+            </w:r>
+            <w:r>
+              <w:t xml:space="preserve"> [Zone:</w:t>
+            </w:r>
+            <w:r>
+              <w:t>]</w:t>
+              <w:br/>
+            </w:r>
+            <w:r>
+              <w:t xml:space="preserve">            Case B:  C</w:t>
+            </w:r>
+            <w:r>
+              <w:rPr>
+                <w:vertAlign w:val="subscript"/>
+              </w:rPr>
+              <w:t>NL</w:t>
+            </w:r>
+            <w:r>
+              <w:t xml:space="preserve"> = </w:t>
+            </w:r>
+            <w:r>
+              <w:t xml:space="preserve"> [Zone:</w:t>
+            </w:r>
+            <w:r>
+              <w:t>]</w:t>
+              <w:br/>
+            </w:r>
+            <w:r>
+              <w:t xml:space="preserve">     Distance from the windward edge (≤0.5L)</w:t>
+              <w:br/>
+            </w:r>
+            <w:r>
+              <w:t xml:space="preserve">            Case A: C</w:t>
+            </w:r>
+            <w:r>
+              <w:rPr>
+                <w:vertAlign w:val="subscript"/>
+              </w:rPr>
+              <w:t>NW</w:t>
+            </w:r>
+            <w:r>
+              <w:t xml:space="preserve"> = </w:t>
+            </w:r>
+            <w:r>
+              <w:t xml:space="preserve"> [Zone:</w:t>
+            </w:r>
+            <w:r>
+              <w:t>]</w:t>
+              <w:br/>
+            </w:r>
+            <w:r>
+              <w:t xml:space="preserve">            Case B:  C</w:t>
+            </w:r>
+            <w:r>
+              <w:rPr>
+                <w:vertAlign w:val="subscript"/>
+              </w:rPr>
+              <w:t>NL</w:t>
+            </w:r>
+            <w:r>
+              <w:t xml:space="preserve"> = </w:t>
+            </w:r>
+            <w:r>
+              <w:t xml:space="preserve"> [Zone:</w:t>
+            </w:r>
+            <w:r>
+              <w:t>]</w:t>
+              <w:br/>
+            </w:r>
+            <w:r/>
           </w:p>
           <w:p>
             <w:pPr>

</xml_diff>

<commit_message>
add wind design calculations
</commit_message>
<xml_diff>
--- a/generated/Gen-Desc.docx
+++ b/generated/Gen-Desc.docx
@@ -3864,164 +3864,8 @@
                 <w:u w:val="single"/>
               </w:rPr>
             </w:pPr>
-          </w:p>
-          <w:p>
-            <w:pPr>
-              <w:keepLines/>
-            </w:pPr>
-            <w:r>
-              <w:rPr>
-                <w:u w:val="single"/>
-              </w:rPr>
-              <w:t>Wind along +X direction</w:t>
-            </w:r>
-            <w:r>
-              <w:rPr>
-                <w:u w:val="single"/>
-              </w:rPr>
-              <w:br/>
-            </w:r>
-            <w:r>
-              <w:t xml:space="preserve">     Distance from the windward edge (≤0.5L)</w:t>
-            </w:r>
-            <w:r>
-              <w:br/>
-              <w:t xml:space="preserve">            Case A: C</w:t>
-            </w:r>
-            <w:r>
-              <w:rPr>
-                <w:vertAlign w:val="subscript"/>
-              </w:rPr>
-              <w:t>NW</w:t>
-            </w:r>
-            <w:r>
-              <w:t xml:space="preserve"> = 1.2 [Zone:804]</w:t>
-            </w:r>
-            <w:r>
-              <w:br/>
-              <w:t xml:space="preserve">            Case B:  C</w:t>
-            </w:r>
-            <w:r>
-              <w:rPr>
-                <w:vertAlign w:val="subscript"/>
-              </w:rPr>
-              <w:t>NL</w:t>
-            </w:r>
-            <w:r>
-              <w:t xml:space="preserve"> = -1.1 [Zone:805]</w:t>
-            </w:r>
-            <w:r>
-              <w:br/>
-              <w:t xml:space="preserve">     Distance from the windward edge (&gt;0.5L, ≤L)</w:t>
-            </w:r>
-            <w:r>
-              <w:br/>
-              <w:t xml:space="preserve">            Case A: C</w:t>
-            </w:r>
-            <w:r>
-              <w:rPr>
-                <w:vertAlign w:val="subscript"/>
-              </w:rPr>
-              <w:t>NW</w:t>
-            </w:r>
-            <w:r>
-              <w:t xml:space="preserve"> = 0.3 [Zone:806]</w:t>
-            </w:r>
-            <w:r>
-              <w:br/>
-              <w:t xml:space="preserve">            Case B:  C</w:t>
-            </w:r>
-            <w:r>
-              <w:rPr>
-                <w:vertAlign w:val="subscript"/>
-              </w:rPr>
-              <w:t>NL</w:t>
-            </w:r>
-            <w:r>
-              <w:t xml:space="preserve"> = -0.1 [Zone:807]</w:t>
-            </w:r>
-            <w:r>
-              <w:br/>
-            </w:r>
-            <w:r>
-              <w:rPr>
-                <w:u w:val="single"/>
-              </w:rPr>
-              <w:t>Wind along -X direction</w:t>
-            </w:r>
-            <w:r>
-              <w:rPr>
-                <w:u w:val="single"/>
-              </w:rPr>
-              <w:br/>
-            </w:r>
-            <w:r>
-              <w:t xml:space="preserve">     Distance from the windward edge (≤0.5L)</w:t>
-            </w:r>
-            <w:r>
-              <w:br/>
-              <w:t xml:space="preserve">            Case A: C</w:t>
-            </w:r>
-            <w:r>
-              <w:rPr>
-                <w:vertAlign w:val="subscript"/>
-              </w:rPr>
-              <w:t>NW</w:t>
-            </w:r>
-            <w:r>
-              <w:t xml:space="preserve"> = 1.2 [Zone:808]</w:t>
-            </w:r>
-            <w:r>
-              <w:br/>
-              <w:t xml:space="preserve">            Case B:  C</w:t>
-            </w:r>
-            <w:r>
-              <w:rPr>
-                <w:vertAlign w:val="subscript"/>
-              </w:rPr>
-              <w:t>NL</w:t>
-            </w:r>
-            <w:r>
-              <w:t xml:space="preserve"> = -1.1 [Zone:809]</w:t>
-            </w:r>
-            <w:r>
-              <w:br/>
-              <w:t xml:space="preserve">     Distance from the windward edge (≤0.5L)</w:t>
-            </w:r>
-            <w:r>
-              <w:br/>
-              <w:t xml:space="preserve">            Case A: C</w:t>
-            </w:r>
-            <w:r>
-              <w:rPr>
-                <w:vertAlign w:val="subscript"/>
-              </w:rPr>
-              <w:t>NW</w:t>
-            </w:r>
-            <w:r>
-              <w:t xml:space="preserve"> = 0.3 [Zone:810]</w:t>
-            </w:r>
-            <w:r>
-              <w:br/>
-              <w:t xml:space="preserve">            Case B:  C</w:t>
-            </w:r>
-            <w:r>
-              <w:rPr>
-                <w:vertAlign w:val="subscript"/>
-              </w:rPr>
-              <w:t>NL</w:t>
-            </w:r>
-            <w:r>
-              <w:t xml:space="preserve"> = -0.1 [Zone:811]</w:t>
-            </w:r>
-          </w:p>
-          <w:p>
-            <w:pPr>
-              <w:keepLines/>
-              <w:rPr>
-                <w:u w:val="single"/>
-              </w:rPr>
-            </w:pPr>
+            <w:bookmarkStart w:id="46" w:name="_GoBack"/>
+            <w:bookmarkEnd w:id="46"/>
           </w:p>
           <w:p>
             <w:pPr>
@@ -4444,217 +4288,6 @@
             <w:pPr>
               <w:keepLines/>
             </w:pPr>
-            <w:r>
-              <w:rPr>
-                <w:u w:val="single"/>
-              </w:rPr>
-              <w:lastRenderedPageBreak/>
-              <w:t>Wind along +Y direction</w:t>
-            </w:r>
-            <w:r>
-              <w:rPr>
-                <w:u w:val="single"/>
-              </w:rPr>
-              <w:br/>
-            </w:r>
-            <w:r>
-              <w:t xml:space="preserve">     Distance from the windward edge (≤h)</w:t>
-            </w:r>
-            <w:r>
-              <w:br/>
-              <w:t xml:space="preserve">            Case A: C</w:t>
-            </w:r>
-            <w:r>
-              <w:rPr>
-                <w:vertAlign w:val="subscript"/>
-              </w:rPr>
-              <w:t>N</w:t>
-            </w:r>
-            <w:r>
-              <w:t xml:space="preserve"> = -0.8 [Zone:812]</w:t>
-            </w:r>
-            <w:r>
-              <w:br/>
-              <w:t xml:space="preserve">            Case B:  C</w:t>
-            </w:r>
-            <w:r>
-              <w:rPr>
-                <w:vertAlign w:val="subscript"/>
-              </w:rPr>
-              <w:t>N</w:t>
-            </w:r>
-            <w:r>
-              <w:t xml:space="preserve"> = 0.8 [Zone:813]</w:t>
-            </w:r>
-            <w:r>
-              <w:br/>
-              <w:t xml:space="preserve">     Distance from the windward edge (&gt;h,&lt; 2h)</w:t>
-            </w:r>
-            <w:r>
-              <w:br/>
-              <w:t xml:space="preserve">            Case A: C</w:t>
-            </w:r>
-            <w:r>
-              <w:rPr>
-                <w:vertAlign w:val="subscript"/>
-              </w:rPr>
-              <w:t>N</w:t>
-            </w:r>
-            <w:r>
-              <w:t xml:space="preserve"> = -0.6 [Zone:814]</w:t>
-            </w:r>
-            <w:r>
-              <w:br/>
-              <w:t xml:space="preserve">            Case B:  C</w:t>
-            </w:r>
-            <w:r>
-              <w:rPr>
-                <w:vertAlign w:val="subscript"/>
-              </w:rPr>
-              <w:t>N</w:t>
-            </w:r>
-            <w:r>
-              <w:t xml:space="preserve"> = 0.5 [Zone:815]</w:t>
-            </w:r>
-            <w:r>
-              <w:br/>
-              <w:t xml:space="preserve">     Distance from the windward edge (&gt; 2h)</w:t>
-            </w:r>
-            <w:r>
-              <w:br/>
-              <w:t xml:space="preserve">            Case A: C</w:t>
-            </w:r>
-            <w:r>
-              <w:rPr>
-                <w:vertAlign w:val="subscript"/>
-              </w:rPr>
-              <w:t>N</w:t>
-            </w:r>
-            <w:r>
-              <w:t xml:space="preserve"> = -0.3 [Zone:816]</w:t>
-            </w:r>
-            <w:r>
-              <w:br/>
-              <w:t xml:space="preserve">            Case B:  C</w:t>
-            </w:r>
-            <w:r>
-              <w:rPr>
-                <w:vertAlign w:val="subscript"/>
-              </w:rPr>
-              <w:t>N</w:t>
-            </w:r>
-            <w:r>
-              <w:t xml:space="preserve"> = 0.3 [Zone:817]</w:t>
-            </w:r>
-            <w:r>
-              <w:br/>
-            </w:r>
-            <w:r>
-              <w:rPr>
-                <w:u w:val="single"/>
-              </w:rPr>
-              <w:t>Wind along -Y direction</w:t>
-            </w:r>
-            <w:r>
-              <w:rPr>
-                <w:u w:val="single"/>
-              </w:rPr>
-              <w:br/>
-            </w:r>
-            <w:r>
-              <w:t xml:space="preserve">     Distance from the windward edge (≤h)</w:t>
-            </w:r>
-            <w:r>
-              <w:br/>
-              <w:t xml:space="preserve">            Case A: C</w:t>
-            </w:r>
-            <w:r>
-              <w:rPr>
-                <w:vertAlign w:val="subscript"/>
-              </w:rPr>
-              <w:t>N</w:t>
-            </w:r>
-            <w:r>
-              <w:t xml:space="preserve"> = -0.8 [Zone:818]</w:t>
-            </w:r>
-            <w:r>
-              <w:br/>
-              <w:t xml:space="preserve">            Case B:  C</w:t>
-            </w:r>
-            <w:r>
-              <w:rPr>
-                <w:vertAlign w:val="subscript"/>
-              </w:rPr>
-              <w:t>N</w:t>
-            </w:r>
-            <w:r>
-              <w:t xml:space="preserve"> = 0.8 [Zone:819]</w:t>
-            </w:r>
-            <w:r>
-              <w:br/>
-              <w:t xml:space="preserve">     Distance from the windward edge (&gt;h,&lt; 2h)</w:t>
-            </w:r>
-            <w:r>
-              <w:br/>
-              <w:t xml:space="preserve">            Case A: C</w:t>
-            </w:r>
-            <w:r>
-              <w:rPr>
-                <w:vertAlign w:val="subscript"/>
-              </w:rPr>
-              <w:t>N</w:t>
-            </w:r>
-            <w:r>
-              <w:t xml:space="preserve"> = -0.6 [Zone:820]</w:t>
-            </w:r>
-            <w:r>
-              <w:br/>
-              <w:t xml:space="preserve">            Case B:  C</w:t>
-            </w:r>
-            <w:r>
-              <w:rPr>
-                <w:vertAlign w:val="subscript"/>
-              </w:rPr>
-              <w:t>N</w:t>
-            </w:r>
-            <w:r>
-              <w:t xml:space="preserve"> = 0.5 [Zone:821]</w:t>
-            </w:r>
-            <w:r>
-              <w:br/>
-              <w:t xml:space="preserve">     Distance from the windward edge (&gt; 2h)</w:t>
-            </w:r>
-            <w:r>
-              <w:br/>
-              <w:t xml:space="preserve">            Case A: C</w:t>
-            </w:r>
-            <w:r>
-              <w:rPr>
-                <w:vertAlign w:val="subscript"/>
-              </w:rPr>
-              <w:t>N</w:t>
-            </w:r>
-            <w:r>
-              <w:t xml:space="preserve"> = -0.3 [Zone:822]</w:t>
-            </w:r>
-            <w:r>
-              <w:br/>
-              <w:t xml:space="preserve">            Case B:  C</w:t>
-            </w:r>
-            <w:r>
-              <w:rPr>
-                <w:vertAlign w:val="subscript"/>
-              </w:rPr>
-              <w:t>N</w:t>
-            </w:r>
-            <w:r>
-              <w:t xml:space="preserve"> = 0.3 [Zone:823]</w:t>
-            </w:r>
-          </w:p>
-          <w:p>
-            <w:pPr>
-              <w:keepLines/>
-            </w:pPr>
           </w:p>
         </w:tc>
         <w:tc>
@@ -5367,759 +5000,6 @@
               <w:keepLines/>
             </w:pPr>
           </w:p>
-          <w:p>
-            <w:pPr>
-              <w:keepLines/>
-              <w:rPr>
-                <w:u w:val="single"/>
-              </w:rPr>
-            </w:pPr>
-            <w:r>
-              <w:rPr>
-                <w:u w:val="single"/>
-              </w:rPr>
-              <w:t>Wind along +</w:t>
-            </w:r>
-            <w:r>
-              <w:rPr>
-                <w:u w:val="single"/>
-              </w:rPr>
-              <w:t>X</w:t>
-            </w:r>
-            <w:r>
-              <w:rPr>
-                <w:u w:val="single"/>
-              </w:rPr>
-              <w:t xml:space="preserve"> direction</w:t>
-            </w:r>
-          </w:p>
-          <w:p>
-            <w:pPr>
-              <w:keepLines/>
-              <w:rPr>
-                <w:vertAlign w:val="superscript"/>
-              </w:rPr>
-            </w:pPr>
-            <w:r>
-              <w:t xml:space="preserve">     Distance from the windward edge (≤0.5L)</w:t>
-            </w:r>
-          </w:p>
-          <w:p>
-            <w:pPr>
-              <w:keepLines/>
-            </w:pPr>
-            <w:r>
-              <w:t xml:space="preserve">      </w:t>
-            </w:r>
-            <w:r>
-              <w:t xml:space="preserve">      Case A: p</w:t>
-            </w:r>
-            <w:r>
-              <w:rPr>
-                <w:vertAlign w:val="subscript"/>
-              </w:rPr>
-              <w:t xml:space="preserve"> </w:t>
-            </w:r>
-            <w:r>
-              <w:t xml:space="preserve">= </w:t>
-            </w:r>
-            <w:r>
-              <w:t>1.1163</w:t>
-            </w:r>
-            <w:r>
-              <w:t xml:space="preserve"> kN/sq.m [Zone:804]</w:t>
-            </w:r>
-          </w:p>
-          <w:p>
-            <w:pPr>
-              <w:keepLines/>
-            </w:pPr>
-            <w:r>
-              <w:t xml:space="preserve">            Case B:  p</w:t>
-            </w:r>
-            <w:r>
-              <w:rPr>
-                <w:vertAlign w:val="subscript"/>
-              </w:rPr>
-              <w:t xml:space="preserve"> </w:t>
-            </w:r>
-            <w:r>
-              <w:t>= -</w:t>
-            </w:r>
-            <w:r>
-              <w:t>1.0233</w:t>
-            </w:r>
-            <w:r>
-              <w:t xml:space="preserve"> kN/sq.m [Zone:805]</w:t>
-            </w:r>
-          </w:p>
-          <w:p>
-            <w:pPr>
-              <w:keepLines/>
-              <w:rPr>
-                <w:vertAlign w:val="superscript"/>
-              </w:rPr>
-            </w:pPr>
-            <w:r>
-              <w:t xml:space="preserve">     Distance from the windward edge (&gt;0.5L, ≤L)</w:t>
-            </w:r>
-          </w:p>
-          <w:p>
-            <w:pPr>
-              <w:keepLines/>
-            </w:pPr>
-            <w:r>
-              <w:t xml:space="preserve">      </w:t>
-            </w:r>
-            <w:r>
-              <w:t xml:space="preserve">     Case A: p = </w:t>
-            </w:r>
-            <w:r>
-              <w:t>0.2791</w:t>
-            </w:r>
-            <w:r>
-              <w:t>kN/sq.m [Zone:806]</w:t>
-            </w:r>
-          </w:p>
-          <w:p>
-            <w:pPr>
-              <w:keepLines/>
-            </w:pPr>
-            <w:r>
-              <w:t xml:space="preserve">            Case B:  p</w:t>
-            </w:r>
-            <w:r>
-              <w:rPr>
-                <w:vertAlign w:val="subscript"/>
-              </w:rPr>
-              <w:t xml:space="preserve"> </w:t>
-            </w:r>
-            <w:r>
-              <w:t>= -</w:t>
-            </w:r>
-            <w:r>
-              <w:t>0.0930</w:t>
-            </w:r>
-            <w:r>
-              <w:t xml:space="preserve"> kN/sq.m [Zone:807]</w:t>
-            </w:r>
-          </w:p>
-          <w:p>
-            <w:pPr>
-              <w:keepLines/>
-              <w:rPr>
-                <w:u w:val="single"/>
-              </w:rPr>
-            </w:pPr>
-            <w:r>
-              <w:rPr>
-                <w:u w:val="single"/>
-              </w:rPr>
-              <w:t xml:space="preserve">Wind along </w:t>
-            </w:r>
-            <w:r>
-              <w:rPr>
-                <w:u w:val="single"/>
-              </w:rPr>
-              <w:t>-X</w:t>
-            </w:r>
-            <w:r>
-              <w:rPr>
-                <w:u w:val="single"/>
-              </w:rPr>
-              <w:t xml:space="preserve"> direction</w:t>
-            </w:r>
-          </w:p>
-          <w:p>
-            <w:pPr>
-              <w:keepLines/>
-              <w:rPr>
-                <w:vertAlign w:val="superscript"/>
-              </w:rPr>
-            </w:pPr>
-            <w:r>
-              <w:t xml:space="preserve">     Distance from the windward edge (≤0.5L)</w:t>
-            </w:r>
-          </w:p>
-          <w:p>
-            <w:pPr>
-              <w:keepLines/>
-            </w:pPr>
-            <w:r>
-              <w:t xml:space="preserve">      </w:t>
-            </w:r>
-            <w:r>
-              <w:t xml:space="preserve">      Case A: p</w:t>
-            </w:r>
-            <w:r>
-              <w:rPr>
-                <w:vertAlign w:val="subscript"/>
-              </w:rPr>
-              <w:t xml:space="preserve"> </w:t>
-            </w:r>
-            <w:r>
-              <w:t xml:space="preserve">= </w:t>
-            </w:r>
-            <w:r>
-              <w:t>1.1163</w:t>
-            </w:r>
-            <w:r>
-              <w:t xml:space="preserve"> kN/sq.m [Zone:808]</w:t>
-            </w:r>
-          </w:p>
-          <w:p>
-            <w:pPr>
-              <w:keepLines/>
-            </w:pPr>
-            <w:r>
-              <w:t xml:space="preserve">            Case B:  p</w:t>
-            </w:r>
-            <w:r>
-              <w:rPr>
-                <w:vertAlign w:val="subscript"/>
-              </w:rPr>
-              <w:t xml:space="preserve"> </w:t>
-            </w:r>
-            <w:r>
-              <w:t>= -</w:t>
-            </w:r>
-            <w:r>
-              <w:t>1.0233</w:t>
-            </w:r>
-            <w:r>
-              <w:t xml:space="preserve"> kN/sq.m [Zone:809]</w:t>
-            </w:r>
-          </w:p>
-          <w:p>
-            <w:pPr>
-              <w:keepLines/>
-              <w:rPr>
-                <w:vertAlign w:val="superscript"/>
-              </w:rPr>
-            </w:pPr>
-            <w:r>
-              <w:t xml:space="preserve">     Distance from the windward edge (&gt;0.5L, ≤L)</w:t>
-            </w:r>
-          </w:p>
-          <w:p>
-            <w:pPr>
-              <w:keepLines/>
-            </w:pPr>
-            <w:r>
-              <w:t xml:space="preserve">      </w:t>
-            </w:r>
-            <w:r>
-              <w:t xml:space="preserve">     Case A: p </w:t>
-            </w:r>
-            <w:r>
-              <w:t xml:space="preserve">= </w:t>
-            </w:r>
-            <w:r>
-              <w:t>0.2791</w:t>
-            </w:r>
-            <w:r>
-              <w:t>kN/sq.m [Zone:810]</w:t>
-            </w:r>
-          </w:p>
-          <w:p>
-            <w:pPr>
-              <w:keepLines/>
-            </w:pPr>
-            <w:r>
-              <w:t xml:space="preserve">            Case B:  p</w:t>
-            </w:r>
-            <w:r>
-              <w:rPr>
-                <w:vertAlign w:val="subscript"/>
-              </w:rPr>
-              <w:t xml:space="preserve"> </w:t>
-            </w:r>
-            <w:r>
-              <w:t>= -</w:t>
-            </w:r>
-            <w:r>
-              <w:t>0.0930</w:t>
-            </w:r>
-            <w:r>
-              <w:t xml:space="preserve"> kN/sq.m [Zone:811]</w:t>
-            </w:r>
-          </w:p>
-          <w:p>
-            <w:pPr>
-              <w:keepLines/>
-            </w:pPr>
-          </w:p>
-          <w:p>
-            <w:pPr>
-              <w:keepLines/>
-              <w:rPr>
-                <w:u w:val="single"/>
-              </w:rPr>
-            </w:pPr>
-            <w:r>
-              <w:rPr>
-                <w:u w:val="single"/>
-              </w:rPr>
-              <w:t>Wind along +</w:t>
-            </w:r>
-            <w:r>
-              <w:rPr>
-                <w:u w:val="single"/>
-              </w:rPr>
-              <w:t>Y</w:t>
-            </w:r>
-            <w:r>
-              <w:rPr>
-                <w:u w:val="single"/>
-              </w:rPr>
-              <w:t xml:space="preserve"> direction</w:t>
-            </w:r>
-          </w:p>
-          <w:p>
-            <w:pPr>
-              <w:keepLines/>
-              <w:rPr>
-                <w:vertAlign w:val="superscript"/>
-              </w:rPr>
-            </w:pPr>
-            <w:r>
-              <w:t xml:space="preserve">     Distance from the windward edge (≤0.5L)</w:t>
-            </w:r>
-          </w:p>
-          <w:p>
-            <w:pPr>
-              <w:keepLines/>
-            </w:pPr>
-            <w:r>
-              <w:t xml:space="preserve">      </w:t>
-            </w:r>
-            <w:r>
-              <w:t xml:space="preserve">      Case A: p</w:t>
-            </w:r>
-            <w:r>
-              <w:rPr>
-                <w:vertAlign w:val="subscript"/>
-              </w:rPr>
-              <w:t xml:space="preserve"> </w:t>
-            </w:r>
-            <w:r>
-              <w:t xml:space="preserve">= </w:t>
-            </w:r>
-            <w:r>
-              <w:t>-0.</w:t>
-            </w:r>
-            <w:r>
-              <w:t>7442</w:t>
-            </w:r>
-            <w:r>
-              <w:t xml:space="preserve"> kN/sq.m [</w:t>
-            </w:r>
-            <w:r>
-              <w:t>Zone:812</w:t>
-            </w:r>
-            <w:r>
-              <w:t>]</w:t>
-            </w:r>
-          </w:p>
-          <w:p>
-            <w:pPr>
-              <w:keepLines/>
-            </w:pPr>
-            <w:r>
-              <w:t xml:space="preserve">            Case B:  p</w:t>
-            </w:r>
-            <w:r>
-              <w:rPr>
-                <w:vertAlign w:val="subscript"/>
-              </w:rPr>
-              <w:t xml:space="preserve"> </w:t>
-            </w:r>
-            <w:r>
-              <w:t xml:space="preserve">= </w:t>
-            </w:r>
-            <w:r>
-              <w:t>0.</w:t>
-            </w:r>
-            <w:r>
-              <w:t>7442</w:t>
-            </w:r>
-            <w:r>
-              <w:t xml:space="preserve"> kN/sq.m </w:t>
-            </w:r>
-            <w:r>
-              <w:t>[Zone:813</w:t>
-            </w:r>
-            <w:r>
-              <w:t>]</w:t>
-            </w:r>
-          </w:p>
-          <w:p>
-            <w:pPr>
-              <w:keepLines/>
-              <w:rPr>
-                <w:vertAlign w:val="superscript"/>
-              </w:rPr>
-            </w:pPr>
-            <w:r>
-              <w:t xml:space="preserve">     Distance from the windward edge (&gt;0.5L, ≤L)</w:t>
-            </w:r>
-          </w:p>
-          <w:p>
-            <w:pPr>
-              <w:keepLines/>
-            </w:pPr>
-            <w:r>
-              <w:t xml:space="preserve">      </w:t>
-            </w:r>
-            <w:r>
-              <w:t xml:space="preserve">     Case A: p = -0.</w:t>
-            </w:r>
-            <w:r>
-              <w:t>5581</w:t>
-            </w:r>
-            <w:r>
-              <w:t xml:space="preserve"> kN/sq.m [</w:t>
-            </w:r>
-            <w:r>
-              <w:t>Zone:814</w:t>
-            </w:r>
-            <w:r>
-              <w:t>]</w:t>
-            </w:r>
-          </w:p>
-          <w:p>
-            <w:pPr>
-              <w:keepLines/>
-            </w:pPr>
-            <w:r>
-              <w:t xml:space="preserve">            Case B:  p</w:t>
-            </w:r>
-            <w:r>
-              <w:rPr>
-                <w:vertAlign w:val="subscript"/>
-              </w:rPr>
-              <w:t xml:space="preserve"> </w:t>
-            </w:r>
-            <w:r>
-              <w:t>= -0.</w:t>
-            </w:r>
-            <w:r>
-              <w:t>4651</w:t>
-            </w:r>
-            <w:r>
-              <w:t xml:space="preserve"> kN/sq.m [</w:t>
-            </w:r>
-            <w:r>
-              <w:t>Zone:815</w:t>
-            </w:r>
-            <w:r>
-              <w:t>]</w:t>
-            </w:r>
-          </w:p>
-          <w:p>
-            <w:pPr>
-              <w:keepLines/>
-              <w:rPr>
-                <w:vertAlign w:val="superscript"/>
-              </w:rPr>
-            </w:pPr>
-            <w:r>
-              <w:t xml:space="preserve">     Distance from the windward edge (&gt;0.5L, ≤L)</w:t>
-            </w:r>
-          </w:p>
-          <w:p>
-            <w:pPr>
-              <w:keepLines/>
-            </w:pPr>
-            <w:r>
-              <w:t xml:space="preserve">      </w:t>
-            </w:r>
-            <w:r>
-              <w:t xml:space="preserve">     Case</w:t>
-            </w:r>
-            <w:r>
-              <w:t xml:space="preserve"> A: p = -0.</w:t>
-            </w:r>
-            <w:r>
-              <w:t>2791</w:t>
-            </w:r>
-            <w:r>
-              <w:t>kN/sq.m [Zone:816</w:t>
-            </w:r>
-            <w:r>
-              <w:t>]</w:t>
-            </w:r>
-          </w:p>
-          <w:p>
-            <w:pPr>
-              <w:keepLines/>
-            </w:pPr>
-            <w:r>
-              <w:t xml:space="preserve">            Case B:  p</w:t>
-            </w:r>
-            <w:r>
-              <w:rPr>
-                <w:vertAlign w:val="subscript"/>
-              </w:rPr>
-              <w:t xml:space="preserve"> </w:t>
-            </w:r>
-            <w:r>
-              <w:t>= 0.</w:t>
-            </w:r>
-            <w:r>
-              <w:t>2791</w:t>
-            </w:r>
-            <w:r>
-              <w:t xml:space="preserve"> kN/sq.m [Zone:817</w:t>
-            </w:r>
-            <w:r>
-              <w:t>]</w:t>
-            </w:r>
-          </w:p>
-          <w:p>
-            <w:pPr>
-              <w:keepLines/>
-            </w:pPr>
-          </w:p>
-          <w:p>
-            <w:pPr>
-              <w:keepLines/>
-              <w:rPr>
-                <w:u w:val="single"/>
-              </w:rPr>
-            </w:pPr>
-            <w:r>
-              <w:rPr>
-                <w:u w:val="single"/>
-              </w:rPr>
-              <w:t xml:space="preserve">Wind along </w:t>
-            </w:r>
-            <w:r>
-              <w:rPr>
-                <w:u w:val="single"/>
-              </w:rPr>
-              <w:t>-Y</w:t>
-            </w:r>
-            <w:r>
-              <w:rPr>
-                <w:u w:val="single"/>
-              </w:rPr>
-              <w:t xml:space="preserve"> direction</w:t>
-            </w:r>
-          </w:p>
-          <w:p>
-            <w:pPr>
-              <w:keepLines/>
-              <w:rPr>
-                <w:vertAlign w:val="superscript"/>
-              </w:rPr>
-            </w:pPr>
-            <w:r>
-              <w:t xml:space="preserve">     Distance from the windward edge (≤0.5L)</w:t>
-            </w:r>
-          </w:p>
-          <w:p>
-            <w:pPr>
-              <w:keepLines/>
-            </w:pPr>
-            <w:r>
-              <w:t xml:space="preserve">      </w:t>
-            </w:r>
-            <w:r>
-              <w:t xml:space="preserve">      Case A: p</w:t>
-            </w:r>
-            <w:r>
-              <w:rPr>
-                <w:vertAlign w:val="subscript"/>
-              </w:rPr>
-              <w:t xml:space="preserve"> </w:t>
-            </w:r>
-            <w:r>
-              <w:t xml:space="preserve">= </w:t>
-            </w:r>
-            <w:r>
-              <w:t>-0.</w:t>
-            </w:r>
-            <w:r>
-              <w:t>7442</w:t>
-            </w:r>
-            <w:r>
-              <w:t xml:space="preserve"> kN/sq.m </w:t>
-            </w:r>
-            <w:r>
-              <w:t>[Zone:818</w:t>
-            </w:r>
-            <w:r>
-              <w:t>]</w:t>
-            </w:r>
-          </w:p>
-          <w:p>
-            <w:pPr>
-              <w:keepLines/>
-            </w:pPr>
-            <w:r>
-              <w:t xml:space="preserve">            Case B:  p</w:t>
-            </w:r>
-            <w:r>
-              <w:rPr>
-                <w:vertAlign w:val="subscript"/>
-              </w:rPr>
-              <w:t xml:space="preserve"> </w:t>
-            </w:r>
-            <w:r>
-              <w:t xml:space="preserve">= </w:t>
-            </w:r>
-            <w:r>
-              <w:t>0.</w:t>
-            </w:r>
-            <w:r>
-              <w:t>7442</w:t>
-            </w:r>
-            <w:r>
-              <w:t xml:space="preserve"> kN/sq.m </w:t>
-            </w:r>
-            <w:r>
-              <w:t>[Zone:819</w:t>
-            </w:r>
-            <w:r>
-              <w:t>]</w:t>
-            </w:r>
-          </w:p>
-          <w:p>
-            <w:pPr>
-              <w:keepLines/>
-              <w:rPr>
-                <w:vertAlign w:val="superscript"/>
-              </w:rPr>
-            </w:pPr>
-            <w:r>
-              <w:t xml:space="preserve">     Distance from the windward edge (&gt;0.5L, ≤L)</w:t>
-            </w:r>
-          </w:p>
-          <w:p>
-            <w:pPr>
-              <w:keepLines/>
-            </w:pPr>
-            <w:r>
-              <w:lastRenderedPageBreak/>
-              <w:t xml:space="preserve">      </w:t>
-            </w:r>
-            <w:r>
-              <w:t xml:space="preserve">     Case A: p </w:t>
-            </w:r>
-            <w:r>
-              <w:t xml:space="preserve">= </w:t>
-            </w:r>
-            <w:r>
-              <w:t>-0.</w:t>
-            </w:r>
-            <w:r>
-              <w:t>5581</w:t>
-            </w:r>
-            <w:r>
-              <w:t xml:space="preserve"> kN/sq.m [</w:t>
-            </w:r>
-            <w:r>
-              <w:t>Zone:820</w:t>
-            </w:r>
-            <w:r>
-              <w:t>]</w:t>
-            </w:r>
-          </w:p>
-          <w:p>
-            <w:pPr>
-              <w:keepLines/>
-            </w:pPr>
-            <w:r>
-              <w:t xml:space="preserve">            Case B:  p</w:t>
-            </w:r>
-            <w:r>
-              <w:rPr>
-                <w:vertAlign w:val="subscript"/>
-              </w:rPr>
-              <w:t xml:space="preserve"> </w:t>
-            </w:r>
-            <w:r>
-              <w:t>= -0.</w:t>
-            </w:r>
-            <w:r>
-              <w:t>4651</w:t>
-            </w:r>
-            <w:r>
-              <w:t xml:space="preserve"> kN/sq.m </w:t>
-            </w:r>
-            <w:r>
-              <w:t>[Zone:821</w:t>
-            </w:r>
-            <w:r>
-              <w:t>]</w:t>
-            </w:r>
-          </w:p>
-          <w:p>
-            <w:pPr>
-              <w:keepLines/>
-              <w:rPr>
-                <w:vertAlign w:val="superscript"/>
-              </w:rPr>
-            </w:pPr>
-            <w:r>
-              <w:t xml:space="preserve">     Distance from the windward edge (&gt;0.5L, ≤L)</w:t>
-            </w:r>
-          </w:p>
-          <w:p>
-            <w:pPr>
-              <w:keepLines/>
-            </w:pPr>
-            <w:r>
-              <w:t xml:space="preserve">      </w:t>
-            </w:r>
-            <w:r>
-              <w:t xml:space="preserve">     Case </w:t>
-            </w:r>
-            <w:r>
-              <w:t>A: p = -0.</w:t>
-            </w:r>
-            <w:r>
-              <w:t>2791</w:t>
-            </w:r>
-            <w:r>
-              <w:t xml:space="preserve"> kN/sq.m [Zone:822</w:t>
-            </w:r>
-            <w:r>
-              <w:t>]</w:t>
-            </w:r>
-          </w:p>
-          <w:p>
-            <w:pPr>
-              <w:keepLines/>
-            </w:pPr>
-            <w:r>
-              <w:t xml:space="preserve">            Case B:  p</w:t>
-            </w:r>
-            <w:r>
-              <w:rPr>
-                <w:vertAlign w:val="subscript"/>
-              </w:rPr>
-              <w:t xml:space="preserve"> </w:t>
-            </w:r>
-            <w:r>
-              <w:t>= 0.</w:t>
-            </w:r>
-            <w:r>
-              <w:t>2791</w:t>
-            </w:r>
-            <w:r>
-              <w:t xml:space="preserve"> kN/sq.m [Zone:823</w:t>
-            </w:r>
-            <w:r>
-              <w:t>]</w:t>
-            </w:r>
-          </w:p>
-          <w:p>
-            <w:pPr>
-              <w:keepLines/>
-            </w:pPr>
-          </w:p>
         </w:tc>
         <w:tc>
           <w:tcPr>
@@ -6153,6 +5033,7 @@
           <w:noProof/>
           <w:lang w:val="en-GB" w:eastAsia="en-GB"/>
         </w:rPr>
+        <w:lastRenderedPageBreak/>
         <w:drawing>
           <wp:inline distT="0" distB="0" distL="0" distR="0">
             <wp:extent cx="6642100" cy="6165850"/>
@@ -15096,7 +13977,7 @@
         <w:sz w:val="16"/>
         <w:szCs w:val="16"/>
       </w:rPr>
-      <w:t>8</w:t>
+      <w:t>7</w:t>
     </w:r>
     <w:r>
       <w:rPr>
@@ -15145,7 +14026,7 @@
         <w:sz w:val="16"/>
         <w:szCs w:val="16"/>
       </w:rPr>
-      <w:t>8</w:t>
+      <w:t>7</w:t>
     </w:r>
     <w:r>
       <w:rPr>
@@ -19641,7 +18522,7 @@
 </file>
 
 <file path=customXml/itemProps1.xml><?xml version="1.0" encoding="utf-8"?>
-<ds:datastoreItem xmlns:ds="http://schemas.openxmlformats.org/officeDocument/2006/customXml" ds:itemID="{D262D980-4898-4EE4-B481-77F59D3787AE}">
+<ds:datastoreItem xmlns:ds="http://schemas.openxmlformats.org/officeDocument/2006/customXml" ds:itemID="{01878DF7-2E4A-4922-AB8F-932CE90FF1B1}">
   <ds:schemaRefs>
     <ds:schemaRef ds:uri="http://schemas.openxmlformats.org/officeDocument/2006/bibliography"/>
   </ds:schemaRefs>

</xml_diff>